<commit_message>
Some changes to question draft
</commit_message>
<xml_diff>
--- a/Assignment/A1/Interview_Question_Draft.docx
+++ b/Assignment/A1/Interview_Question_Draft.docx
@@ -27,45 +27,18 @@
           <w:rFonts w:cstheme="minorHAnsi"/>
         </w:rPr>
       </w:pPr>
-      <w:r>
-        <w:rPr>
-          <w:rFonts w:cstheme="minorHAnsi"/>
-        </w:rPr>
-        <w:t xml:space="preserve">(d) </w:t>
-      </w:r>
-      <w:r>
-        <w:rPr>
-          <w:rFonts w:cstheme="minorHAnsi"/>
-          <w:b/>
-          <w:bCs/>
-        </w:rPr>
-        <w:t xml:space="preserve">Identify Needs: </w:t>
-      </w:r>
-      <w:r>
-        <w:rPr>
-          <w:rFonts w:cstheme="minorHAnsi"/>
-        </w:rPr>
-        <w:t>gather and identify the requirements for your system. A starting point will be to envision what your users may require of your system. You are required to identify and contact at least 2 primary users for this system. You could choose to use structured questionnaires, interviews, observations, or any other method and combination of methods discussed in class. Provide the rationale for choosing the methods used for requirements gathering.</w:t>
-      </w:r>
-    </w:p>
-    <w:p>
-      <w:pPr>
-        <w:spacing w:after="0" w:line="240" w:lineRule="auto"/>
-        <w:ind w:right="900"/>
-        <w:rPr>
-          <w:rFonts w:cstheme="minorHAnsi"/>
-        </w:rPr>
-      </w:pPr>
-    </w:p>
-    <w:p>
-      <w:pPr>
-        <w:spacing w:after="0" w:line="240" w:lineRule="auto"/>
-        <w:ind w:right="900"/>
-        <w:rPr>
-          <w:rFonts w:cstheme="minorHAnsi"/>
-        </w:rPr>
-      </w:pPr>
-      <w:commentRangeStart w:id="0"/>
+      <w:bookmarkStart w:id="0" w:name="_GoBack"/>
+      <w:bookmarkEnd w:id="0"/>
+    </w:p>
+    <w:p>
+      <w:pPr>
+        <w:spacing w:after="0" w:line="240" w:lineRule="auto"/>
+        <w:ind w:right="900"/>
+        <w:rPr>
+          <w:rFonts w:cstheme="minorHAnsi"/>
+        </w:rPr>
+      </w:pPr>
+      <w:commentRangeStart w:id="1"/>
       <w:r>
         <w:rPr>
           <w:rFonts w:cstheme="minorHAnsi"/>
@@ -76,7 +49,21 @@
         <w:rPr>
           <w:rFonts w:cstheme="minorHAnsi"/>
         </w:rPr>
-        <w:t xml:space="preserve"> How do users interact with movies? For example, do they tweet about them? Do they buy them as DVDs/Blurays? Do </w:t>
+        <w:t xml:space="preserve"> How do users interact with movies? For example, do they tweet about them? Do they buy them as DVDs/</w:t>
+      </w:r>
+      <w:proofErr w:type="spellStart"/>
+      <w:r>
+        <w:rPr>
+          <w:rFonts w:cstheme="minorHAnsi"/>
+        </w:rPr>
+        <w:t>Blurays</w:t>
+      </w:r>
+      <w:proofErr w:type="spellEnd"/>
+      <w:r>
+        <w:rPr>
+          <w:rFonts w:cstheme="minorHAnsi"/>
+        </w:rPr>
+        <w:t xml:space="preserve">? Do </w:t>
       </w:r>
       <w:r>
         <w:rPr>
@@ -84,13 +71,22 @@
         </w:rPr>
         <w:t>they have a favourite ___ (actor, genre, etc…)? Etc…</w:t>
       </w:r>
-      <w:commentRangeEnd w:id="0"/>
+      <w:commentRangeEnd w:id="1"/>
       <w:r>
         <w:rPr>
           <w:rStyle w:val="CommentReference"/>
         </w:rPr>
-        <w:commentReference w:id="0"/>
-      </w:r>
+        <w:commentReference w:id="1"/>
+      </w:r>
+    </w:p>
+    <w:p>
+      <w:pPr>
+        <w:spacing w:after="0" w:line="240" w:lineRule="auto"/>
+        <w:ind w:right="900"/>
+        <w:rPr>
+          <w:rFonts w:cstheme="minorHAnsi"/>
+        </w:rPr>
+      </w:pPr>
     </w:p>
     <w:p>
       <w:pPr>
@@ -106,13 +102,12 @@
         <w:pStyle w:val="ListParagraph"/>
         <w:numPr>
           <w:ilvl w:val="0"/>
-          <w:numId w:val="1"/>
-        </w:numPr>
-        <w:spacing w:after="0" w:line="240" w:lineRule="auto"/>
-        <w:ind w:right="900"/>
-        <w:rPr>
-          <w:rFonts w:cstheme="minorHAnsi"/>
-          <w:lang w:val="en-US"/>
+          <w:numId w:val="2"/>
+        </w:numPr>
+        <w:spacing w:after="0" w:line="240" w:lineRule="auto"/>
+        <w:ind w:right="900"/>
+        <w:rPr>
+          <w:rFonts w:cstheme="minorHAnsi"/>
         </w:rPr>
       </w:pPr>
       <w:r>
@@ -122,41 +117,37 @@
         </w:rPr>
         <w:t>Do you like to watch movies? How often do you watch a movie?</w:t>
       </w:r>
-      <w:r>
-        <w:rPr>
-          <w:rFonts w:cstheme="minorHAnsi"/>
-          <w:lang w:val="en-US"/>
-        </w:rPr>
-        <w:br/>
-      </w:r>
-      <w:r>
-        <w:rPr>
-          <w:rFonts w:cstheme="minorHAnsi"/>
-          <w:color w:val="FF0000"/>
-          <w:lang w:val="en-US"/>
-        </w:rPr>
-        <w:t xml:space="preserve">If the person </w:t>
-      </w:r>
-      <w:r>
-        <w:rPr>
-          <w:rFonts w:cstheme="minorHAnsi"/>
-          <w:color w:val="FF0000"/>
-          <w:lang w:val="en-US"/>
-        </w:rPr>
-        <w:t>does not</w:t>
-      </w:r>
-      <w:r>
-        <w:rPr>
-          <w:rFonts w:cstheme="minorHAnsi"/>
-          <w:color w:val="FF0000"/>
-          <w:lang w:val="en-US"/>
-        </w:rPr>
-        <w:t xml:space="preserve"> watch movie</w:t>
-      </w:r>
-      <w:r>
-        <w:rPr>
-          <w:rFonts w:cstheme="minorHAnsi"/>
-          <w:color w:val="FF0000"/>
+    </w:p>
+    <w:p>
+      <w:pPr>
+        <w:pStyle w:val="ListParagraph"/>
+        <w:numPr>
+          <w:ilvl w:val="0"/>
+          <w:numId w:val="2"/>
+        </w:numPr>
+        <w:spacing w:after="0" w:line="240" w:lineRule="auto"/>
+        <w:ind w:right="900"/>
+        <w:rPr>
+          <w:rFonts w:cstheme="minorHAnsi"/>
+        </w:rPr>
+      </w:pPr>
+      <w:r>
+        <w:rPr>
+          <w:rFonts w:cstheme="minorHAnsi"/>
+          <w:lang w:val="en-US"/>
+        </w:rPr>
+        <w:t xml:space="preserve">Where do you watch </w:t>
+      </w:r>
+      <w:r>
+        <w:rPr>
+          <w:rFonts w:cstheme="minorHAnsi"/>
+          <w:lang w:val="en-US"/>
+        </w:rPr>
+        <w:t>movie</w:t>
+      </w:r>
+      <w:r>
+        <w:rPr>
+          <w:rFonts w:cstheme="minorHAnsi"/>
           <w:lang w:val="en-US"/>
         </w:rPr>
         <w:t>s</w:t>
@@ -164,74 +155,9 @@
       <w:r>
         <w:rPr>
           <w:rFonts w:cstheme="minorHAnsi"/>
-          <w:color w:val="FF0000"/>
-          <w:lang w:val="en-US"/>
-        </w:rPr>
-        <w:t xml:space="preserve"> often, he probably not going the software a lot from</w:t>
-      </w:r>
-      <w:r>
-        <w:rPr>
-          <w:rFonts w:cstheme="minorHAnsi"/>
-          <w:color w:val="FF0000"/>
-          <w:lang w:val="en-US"/>
-        </w:rPr>
-        <w:t xml:space="preserve"> s</w:t>
-      </w:r>
-      <w:r>
-        <w:rPr>
-          <w:rFonts w:cstheme="minorHAnsi"/>
-          <w:color w:val="FF0000"/>
-          <w:lang w:val="en-US"/>
-        </w:rPr>
-        <w:t>earch and brows</w:t>
-      </w:r>
-      <w:r>
-        <w:rPr>
-          <w:rFonts w:cstheme="minorHAnsi"/>
-          <w:color w:val="FF0000"/>
-          <w:lang w:val="en-US"/>
-        </w:rPr>
-        <w:t>e functions.</w:t>
-      </w:r>
-      <w:r>
-        <w:rPr>
-          <w:rFonts w:cstheme="minorHAnsi"/>
-          <w:color w:val="FF0000"/>
-          <w:lang w:val="en-US"/>
-        </w:rPr>
-        <w:t xml:space="preserve"> </w:t>
-      </w:r>
-      <w:r>
-        <w:rPr>
-          <w:rFonts w:cstheme="minorHAnsi"/>
-          <w:color w:val="FF0000"/>
-          <w:lang w:val="en-US"/>
-        </w:rPr>
-        <w:br/>
-      </w:r>
-      <w:r>
-        <w:rPr>
-          <w:rFonts w:cstheme="minorHAnsi"/>
-          <w:color w:val="FF0000"/>
-          <w:lang w:val="en-US"/>
-        </w:rPr>
-        <w:t>Ask him for an experience, see what kind of recommendation functionality can help</w:t>
-      </w:r>
-      <w:r>
-        <w:rPr>
-          <w:rFonts w:cstheme="minorHAnsi"/>
-          <w:color w:val="FF0000"/>
-          <w:lang w:val="en-US"/>
-        </w:rPr>
-        <w:t xml:space="preserve"> </w:t>
-      </w:r>
-      <w:r>
-        <w:rPr>
-          <w:rFonts w:cstheme="minorHAnsi"/>
-          <w:color w:val="FF0000"/>
-          <w:lang w:val="en-US"/>
-        </w:rPr>
-        <w:t>him.</w:t>
+          <w:lang w:val="en-US"/>
+        </w:rPr>
+        <w:t>?(e.g. Home, Cinema, online)</w:t>
       </w:r>
     </w:p>
     <w:p>
@@ -239,226 +165,7 @@
         <w:pStyle w:val="ListParagraph"/>
         <w:numPr>
           <w:ilvl w:val="1"/>
-          <w:numId w:val="1"/>
-        </w:numPr>
-        <w:spacing w:after="0" w:line="240" w:lineRule="auto"/>
-        <w:ind w:right="900"/>
-        <w:rPr>
-          <w:rFonts w:cstheme="minorHAnsi"/>
-          <w:lang w:val="en-US"/>
-        </w:rPr>
-      </w:pPr>
-      <w:r>
-        <w:rPr>
-          <w:rFonts w:cstheme="minorHAnsi"/>
-          <w:lang w:val="en-US"/>
-        </w:rPr>
-        <w:t>Do you remember the last time you watch</w:t>
-      </w:r>
-      <w:r>
-        <w:rPr>
-          <w:rFonts w:cstheme="minorHAnsi"/>
-          <w:lang w:val="en-US"/>
-        </w:rPr>
-        <w:t>ed</w:t>
-      </w:r>
-      <w:r>
-        <w:rPr>
-          <w:rFonts w:cstheme="minorHAnsi"/>
-          <w:lang w:val="en-US"/>
-        </w:rPr>
-        <w:t xml:space="preserve"> a movie?</w:t>
-      </w:r>
-      <w:r>
-        <w:rPr>
-          <w:rFonts w:cstheme="minorHAnsi"/>
-          <w:lang w:val="en-US"/>
-        </w:rPr>
-        <w:t xml:space="preserve"> </w:t>
-      </w:r>
-      <w:r>
-        <w:rPr>
-          <w:rFonts w:cstheme="minorHAnsi"/>
-          <w:lang w:val="en-US"/>
-        </w:rPr>
-        <w:t>When?</w:t>
-      </w:r>
-    </w:p>
-    <w:p>
-      <w:pPr>
-        <w:pStyle w:val="ListParagraph"/>
-        <w:numPr>
-          <w:ilvl w:val="1"/>
-          <w:numId w:val="1"/>
-        </w:numPr>
-        <w:spacing w:after="0" w:line="240" w:lineRule="auto"/>
-        <w:ind w:right="900"/>
-        <w:rPr>
-          <w:rFonts w:cstheme="minorHAnsi"/>
-          <w:lang w:val="en-US"/>
-        </w:rPr>
-      </w:pPr>
-      <w:r>
-        <w:rPr>
-          <w:rFonts w:cstheme="minorHAnsi"/>
-          <w:lang w:val="en-US"/>
-        </w:rPr>
-        <w:t>How you find that movie?</w:t>
-      </w:r>
-      <w:r>
-        <w:rPr>
-          <w:rFonts w:cstheme="minorHAnsi"/>
-          <w:lang w:val="en-US"/>
-        </w:rPr>
-        <w:t>(</w:t>
-      </w:r>
-      <w:commentRangeStart w:id="1"/>
-      <w:r>
-        <w:rPr>
-          <w:rFonts w:cstheme="minorHAnsi"/>
-          <w:lang w:val="en-US"/>
-        </w:rPr>
-        <w:t>Ends</w:t>
-      </w:r>
-      <w:commentRangeEnd w:id="1"/>
-      <w:r>
-        <w:rPr>
-          <w:rStyle w:val="CommentReference"/>
-          <w:rFonts w:cstheme="minorHAnsi"/>
-          <w:sz w:val="22"/>
-          <w:szCs w:val="22"/>
-        </w:rPr>
-        <w:commentReference w:id="1"/>
-      </w:r>
-      <w:r>
-        <w:rPr>
-          <w:rFonts w:cstheme="minorHAnsi"/>
-          <w:lang w:val="en-US"/>
-        </w:rPr>
-        <w:t>)</w:t>
-      </w:r>
-    </w:p>
-    <w:p>
-      <w:pPr>
-        <w:pStyle w:val="ListParagraph"/>
-        <w:numPr>
-          <w:ilvl w:val="1"/>
-          <w:numId w:val="1"/>
-        </w:numPr>
-        <w:spacing w:after="0" w:line="240" w:lineRule="auto"/>
-        <w:ind w:right="900"/>
-        <w:rPr>
-          <w:rFonts w:cstheme="minorHAnsi"/>
-          <w:lang w:val="en-US"/>
-        </w:rPr>
-      </w:pPr>
-      <w:r>
-        <w:rPr>
-          <w:rFonts w:cstheme="minorHAnsi"/>
-          <w:lang w:val="en-US"/>
-        </w:rPr>
-        <w:t xml:space="preserve">How </w:t>
-      </w:r>
-      <w:r>
-        <w:rPr>
-          <w:rFonts w:cstheme="minorHAnsi"/>
-          <w:lang w:val="en-US"/>
-        </w:rPr>
-        <w:t>did that movie catch</w:t>
-      </w:r>
-      <w:r>
-        <w:rPr>
-          <w:rFonts w:cstheme="minorHAnsi"/>
-          <w:lang w:val="en-US"/>
-        </w:rPr>
-        <w:t xml:space="preserve"> your interest?</w:t>
-      </w:r>
-    </w:p>
-    <w:p>
-      <w:pPr>
-        <w:pStyle w:val="ListParagraph"/>
-        <w:numPr>
-          <w:ilvl w:val="0"/>
-          <w:numId w:val="1"/>
-        </w:numPr>
-        <w:spacing w:after="0" w:line="240" w:lineRule="auto"/>
-        <w:ind w:right="900"/>
-        <w:rPr>
-          <w:rFonts w:cstheme="minorHAnsi"/>
-          <w:lang w:val="en-US"/>
-        </w:rPr>
-      </w:pPr>
-      <w:r>
-        <w:rPr>
-          <w:rFonts w:cstheme="minorHAnsi"/>
-          <w:lang w:val="en-US"/>
-        </w:rPr>
-        <w:t xml:space="preserve">Where do you watch </w:t>
-      </w:r>
-      <w:r>
-        <w:rPr>
-          <w:rFonts w:cstheme="minorHAnsi"/>
-          <w:lang w:val="en-US"/>
-        </w:rPr>
-        <w:t>movie</w:t>
-      </w:r>
-      <w:r>
-        <w:rPr>
-          <w:rFonts w:cstheme="minorHAnsi"/>
-          <w:lang w:val="en-US"/>
-        </w:rPr>
-        <w:t>s</w:t>
-      </w:r>
-      <w:r>
-        <w:rPr>
-          <w:rFonts w:cstheme="minorHAnsi"/>
-          <w:lang w:val="en-US"/>
-        </w:rPr>
-        <w:t>?(</w:t>
-      </w:r>
-      <w:r>
-        <w:rPr>
-          <w:rFonts w:cstheme="minorHAnsi"/>
-          <w:lang w:val="en-US"/>
-        </w:rPr>
-        <w:t>e.g. Home, Cinema</w:t>
-      </w:r>
-      <w:r>
-        <w:rPr>
-          <w:rFonts w:cstheme="minorHAnsi"/>
-          <w:lang w:val="en-US"/>
-        </w:rPr>
-        <w:t>, online</w:t>
-      </w:r>
-      <w:r>
-        <w:rPr>
-          <w:rFonts w:cstheme="minorHAnsi"/>
-          <w:lang w:val="en-US"/>
-        </w:rPr>
-        <w:t>)</w:t>
-      </w:r>
-      <w:r>
-        <w:rPr>
-          <w:rFonts w:cstheme="minorHAnsi"/>
-          <w:lang w:val="en-US"/>
-        </w:rPr>
-        <w:br/>
-      </w:r>
-      <w:r>
-        <w:rPr>
-          <w:rFonts w:cstheme="minorHAnsi"/>
-          <w:color w:val="FF0000"/>
-          <w:lang w:val="en-US"/>
-        </w:rPr>
-        <w:t>This question can link to functionality resource data (say on our film finder, we show user the movie, the cinema playing that movie, DVD price and so on)</w:t>
-      </w:r>
-    </w:p>
-    <w:p>
-      <w:pPr>
-        <w:pStyle w:val="ListParagraph"/>
-        <w:numPr>
-          <w:ilvl w:val="1"/>
-          <w:numId w:val="1"/>
+          <w:numId w:val="2"/>
         </w:numPr>
         <w:spacing w:after="0" w:line="240" w:lineRule="auto"/>
         <w:ind w:right="900"/>
@@ -480,21 +187,44 @@
         <w:pStyle w:val="ListParagraph"/>
         <w:numPr>
           <w:ilvl w:val="2"/>
-          <w:numId w:val="1"/>
-        </w:numPr>
-        <w:spacing w:after="0" w:line="240" w:lineRule="auto"/>
-        <w:ind w:right="900"/>
-        <w:rPr>
-          <w:rFonts w:cstheme="minorHAnsi"/>
-          <w:lang w:val="en-US"/>
-        </w:rPr>
-      </w:pPr>
-      <w:r>
-        <w:rPr>
-          <w:rFonts w:cstheme="minorHAnsi"/>
-          <w:lang w:val="en-US"/>
-        </w:rPr>
-        <w:t>what medium do you use? DVD, Bluray, torrent, etc…</w:t>
+          <w:numId w:val="2"/>
+        </w:numPr>
+        <w:spacing w:after="0" w:line="240" w:lineRule="auto"/>
+        <w:ind w:right="900"/>
+        <w:rPr>
+          <w:rFonts w:cstheme="minorHAnsi"/>
+          <w:lang w:val="en-US"/>
+        </w:rPr>
+      </w:pPr>
+      <w:r>
+        <w:rPr>
+          <w:rFonts w:cstheme="minorHAnsi"/>
+          <w:lang w:val="en-US"/>
+        </w:rPr>
+        <w:t>W</w:t>
+      </w:r>
+      <w:r>
+        <w:rPr>
+          <w:rFonts w:cstheme="minorHAnsi"/>
+          <w:lang w:val="en-US"/>
+        </w:rPr>
+        <w:t xml:space="preserve">hat medium do you use? DVD, </w:t>
+      </w:r>
+      <w:proofErr w:type="spellStart"/>
+      <w:r>
+        <w:rPr>
+          <w:rFonts w:cstheme="minorHAnsi"/>
+          <w:lang w:val="en-US"/>
+        </w:rPr>
+        <w:t>Bluray</w:t>
+      </w:r>
+      <w:proofErr w:type="spellEnd"/>
+      <w:r>
+        <w:rPr>
+          <w:rFonts w:cstheme="minorHAnsi"/>
+          <w:lang w:val="en-US"/>
+        </w:rPr>
+        <w:t>, torrent, etc…</w:t>
       </w:r>
     </w:p>
     <w:p>
@@ -502,21 +232,72 @@
         <w:pStyle w:val="ListParagraph"/>
         <w:numPr>
           <w:ilvl w:val="2"/>
-          <w:numId w:val="1"/>
-        </w:numPr>
-        <w:spacing w:after="0" w:line="240" w:lineRule="auto"/>
-        <w:ind w:right="900"/>
-        <w:rPr>
-          <w:rFonts w:cstheme="minorHAnsi"/>
-          <w:lang w:val="en-US"/>
-        </w:rPr>
-      </w:pPr>
-      <w:r>
-        <w:rPr>
-          <w:rFonts w:cstheme="minorHAnsi"/>
-          <w:lang w:val="en-US"/>
-        </w:rPr>
-        <w:t>Have you ever used a service such as Netflix?</w:t>
+          <w:numId w:val="2"/>
+        </w:numPr>
+        <w:spacing w:after="0" w:line="240" w:lineRule="auto"/>
+        <w:ind w:right="900"/>
+        <w:rPr>
+          <w:rFonts w:cstheme="minorHAnsi"/>
+          <w:color w:val="00B050"/>
+          <w:lang w:val="en-US"/>
+        </w:rPr>
+      </w:pPr>
+      <w:r>
+        <w:rPr>
+          <w:rFonts w:cstheme="minorHAnsi"/>
+          <w:color w:val="00B050"/>
+          <w:lang w:val="en-US"/>
+        </w:rPr>
+        <w:t>W</w:t>
+      </w:r>
+      <w:r>
+        <w:rPr>
+          <w:rFonts w:cstheme="minorHAnsi"/>
+          <w:color w:val="00B050"/>
+          <w:lang w:val="en-US"/>
+        </w:rPr>
+        <w:t xml:space="preserve">here and how you find </w:t>
+      </w:r>
+      <w:proofErr w:type="gramStart"/>
+      <w:r>
+        <w:rPr>
+          <w:rFonts w:cstheme="minorHAnsi"/>
+          <w:color w:val="00B050"/>
+          <w:lang w:val="en-US"/>
+        </w:rPr>
+        <w:t>those resource</w:t>
+      </w:r>
+      <w:proofErr w:type="gramEnd"/>
+      <w:r>
+        <w:rPr>
+          <w:rFonts w:cstheme="minorHAnsi"/>
+          <w:color w:val="00B050"/>
+          <w:lang w:val="en-US"/>
+        </w:rPr>
+        <w:t>?</w:t>
+      </w:r>
+    </w:p>
+    <w:p>
+      <w:pPr>
+        <w:pStyle w:val="ListParagraph"/>
+        <w:numPr>
+          <w:ilvl w:val="2"/>
+          <w:numId w:val="2"/>
+        </w:numPr>
+        <w:spacing w:after="0" w:line="240" w:lineRule="auto"/>
+        <w:ind w:right="900"/>
+        <w:rPr>
+          <w:rFonts w:cstheme="minorHAnsi"/>
+          <w:lang w:val="en-US"/>
+        </w:rPr>
+      </w:pPr>
+      <w:commentRangeStart w:id="2"/>
+      <w:r>
+        <w:rPr>
+          <w:rFonts w:cstheme="minorHAnsi"/>
+          <w:lang w:val="en-US"/>
+        </w:rPr>
+        <w:t>Have you ever used a service such as Netflix</w:t>
       </w:r>
       <w:r>
         <w:rPr>
@@ -532,7 +313,7 @@
         <w:pStyle w:val="ListParagraph"/>
         <w:numPr>
           <w:ilvl w:val="3"/>
-          <w:numId w:val="1"/>
+          <w:numId w:val="2"/>
         </w:numPr>
         <w:spacing w:after="0" w:line="240" w:lineRule="auto"/>
         <w:ind w:right="900"/>
@@ -554,7 +335,7 @@
         <w:pStyle w:val="ListParagraph"/>
         <w:numPr>
           <w:ilvl w:val="3"/>
-          <w:numId w:val="1"/>
+          <w:numId w:val="2"/>
         </w:numPr>
         <w:spacing w:after="0" w:line="240" w:lineRule="auto"/>
         <w:ind w:right="900"/>
@@ -576,7 +357,7 @@
         <w:pStyle w:val="ListParagraph"/>
         <w:numPr>
           <w:ilvl w:val="3"/>
-          <w:numId w:val="1"/>
+          <w:numId w:val="2"/>
         </w:numPr>
         <w:spacing w:after="0" w:line="240" w:lineRule="auto"/>
         <w:ind w:right="900"/>
@@ -598,7 +379,7 @@
         <w:pStyle w:val="ListParagraph"/>
         <w:numPr>
           <w:ilvl w:val="3"/>
-          <w:numId w:val="1"/>
+          <w:numId w:val="2"/>
         </w:numPr>
         <w:spacing w:after="0" w:line="240" w:lineRule="auto"/>
         <w:ind w:right="900"/>
@@ -614,34 +395,34 @@
         </w:rPr>
         <w:t>Are there features you wish were implemented?</w:t>
       </w:r>
+      <w:commentRangeEnd w:id="2"/>
+      <w:r>
+        <w:rPr>
+          <w:rStyle w:val="CommentReference"/>
+        </w:rPr>
+        <w:commentReference w:id="2"/>
+      </w:r>
     </w:p>
     <w:p>
       <w:pPr>
         <w:pStyle w:val="ListParagraph"/>
         <w:numPr>
           <w:ilvl w:val="1"/>
-          <w:numId w:val="1"/>
-        </w:numPr>
-        <w:spacing w:after="0" w:line="240" w:lineRule="auto"/>
-        <w:ind w:right="900"/>
-        <w:rPr>
-          <w:rFonts w:cstheme="minorHAnsi"/>
-          <w:lang w:val="en-US"/>
-        </w:rPr>
-      </w:pPr>
-      <w:r>
-        <w:rPr>
-          <w:rFonts w:cstheme="minorHAnsi"/>
-          <w:lang w:val="en-US"/>
-        </w:rPr>
-        <w:t>If</w:t>
-      </w:r>
-      <w:r>
-        <w:rPr>
-          <w:rFonts w:cstheme="minorHAnsi"/>
-          <w:lang w:val="en-US"/>
-        </w:rPr>
-        <w:t xml:space="preserve"> at cinema: </w:t>
+          <w:numId w:val="2"/>
+        </w:numPr>
+        <w:spacing w:after="0" w:line="240" w:lineRule="auto"/>
+        <w:ind w:right="900"/>
+        <w:rPr>
+          <w:rFonts w:cstheme="minorHAnsi"/>
+          <w:lang w:val="en-US"/>
+        </w:rPr>
+      </w:pPr>
+      <w:r>
+        <w:rPr>
+          <w:rFonts w:cstheme="minorHAnsi"/>
+          <w:lang w:val="en-US"/>
+        </w:rPr>
+        <w:t xml:space="preserve">If at cinema: </w:t>
       </w:r>
     </w:p>
     <w:p>
@@ -649,69 +430,108 @@
         <w:pStyle w:val="ListParagraph"/>
         <w:numPr>
           <w:ilvl w:val="2"/>
-          <w:numId w:val="1"/>
-        </w:numPr>
-        <w:spacing w:after="0" w:line="240" w:lineRule="auto"/>
-        <w:ind w:right="900"/>
-        <w:rPr>
-          <w:rFonts w:cstheme="minorHAnsi"/>
-          <w:lang w:val="en-US"/>
-        </w:rPr>
-      </w:pPr>
-      <w:r>
-        <w:rPr>
-          <w:rFonts w:cstheme="minorHAnsi"/>
-          <w:lang w:val="en-US"/>
-        </w:rPr>
-        <w:t>how do you decide what cinema?</w:t>
-      </w:r>
-    </w:p>
-    <w:p>
-      <w:pPr>
-        <w:spacing w:after="0" w:line="240" w:lineRule="auto"/>
-        <w:ind w:left="360" w:right="900"/>
-        <w:rPr>
-          <w:rFonts w:cstheme="minorHAnsi"/>
-          <w:lang w:val="en-US"/>
-        </w:rPr>
-      </w:pPr>
+          <w:numId w:val="2"/>
+        </w:numPr>
+        <w:spacing w:after="0" w:line="240" w:lineRule="auto"/>
+        <w:ind w:right="900"/>
+        <w:rPr>
+          <w:rFonts w:cstheme="minorHAnsi"/>
+          <w:color w:val="00B050"/>
+          <w:lang w:val="en-US"/>
+        </w:rPr>
+      </w:pPr>
+      <w:r>
+        <w:rPr>
+          <w:rFonts w:cstheme="minorHAnsi"/>
+          <w:color w:val="00B050"/>
+          <w:lang w:val="en-US"/>
+        </w:rPr>
+        <w:t>Which cinema? Why?</w:t>
+      </w:r>
+      <w:r>
+        <w:rPr>
+          <w:rFonts w:cstheme="minorHAnsi"/>
+          <w:color w:val="00B050"/>
+          <w:lang w:val="en-US"/>
+        </w:rPr>
+        <w:t>(</w:t>
+      </w:r>
+      <w:r>
+        <w:rPr>
+          <w:rFonts w:cstheme="minorHAnsi"/>
+          <w:color w:val="00B050"/>
+          <w:lang w:val="en-US"/>
+        </w:rPr>
+        <w:t>H</w:t>
+      </w:r>
+      <w:r>
+        <w:rPr>
+          <w:rFonts w:cstheme="minorHAnsi"/>
+          <w:color w:val="00B050"/>
+          <w:lang w:val="en-US"/>
+        </w:rPr>
+        <w:t>ow do you decide what cinema)</w:t>
+      </w:r>
+    </w:p>
+    <w:p>
+      <w:pPr>
+        <w:pStyle w:val="ListParagraph"/>
+        <w:numPr>
+          <w:ilvl w:val="1"/>
+          <w:numId w:val="2"/>
+        </w:numPr>
+        <w:spacing w:after="0" w:line="240" w:lineRule="auto"/>
+        <w:ind w:right="900"/>
+        <w:rPr>
+          <w:rFonts w:cstheme="minorHAnsi"/>
+          <w:color w:val="00B050"/>
+          <w:lang w:val="en-US"/>
+        </w:rPr>
+      </w:pPr>
+      <w:r>
+        <w:rPr>
+          <w:rFonts w:cstheme="minorHAnsi"/>
+          <w:color w:val="00B050"/>
+          <w:lang w:val="en-US"/>
+        </w:rPr>
+        <w:t>Other:</w:t>
+      </w:r>
     </w:p>
     <w:p>
       <w:pPr>
         <w:pStyle w:val="ListParagraph"/>
         <w:numPr>
           <w:ilvl w:val="0"/>
-          <w:numId w:val="1"/>
-        </w:numPr>
-        <w:spacing w:after="0" w:line="240" w:lineRule="auto"/>
-        <w:ind w:right="900"/>
-        <w:rPr>
-          <w:rFonts w:cstheme="minorHAnsi"/>
-          <w:color w:val="FF0000"/>
-          <w:lang w:val="en-US"/>
-        </w:rPr>
-      </w:pPr>
-      <w:r>
-        <w:rPr>
-          <w:rFonts w:cstheme="minorHAnsi"/>
-          <w:lang w:val="en-US"/>
-        </w:rPr>
-        <w:t>If you go watch a movie, where did you get the movie information? (magazine, some group, website, friends….)</w:t>
-      </w:r>
-      <w:r>
-        <w:rPr>
-          <w:rFonts w:cstheme="minorHAnsi"/>
-          <w:lang w:val="en-US"/>
-        </w:rPr>
-        <w:br/>
-      </w:r>
-      <w:r>
-        <w:rPr>
-          <w:rFonts w:cstheme="minorHAnsi"/>
-          <w:color w:val="FF0000"/>
-          <w:lang w:val="en-US"/>
-        </w:rPr>
-        <w:t>This could be detail functionality</w:t>
+          <w:numId w:val="2"/>
+        </w:numPr>
+        <w:spacing w:after="0" w:line="240" w:lineRule="auto"/>
+        <w:ind w:right="900"/>
+        <w:rPr>
+          <w:rFonts w:cstheme="minorHAnsi"/>
+        </w:rPr>
+      </w:pPr>
+      <w:r>
+        <w:rPr>
+          <w:rFonts w:cstheme="minorHAnsi"/>
+          <w:lang w:val="en-US"/>
+        </w:rPr>
+        <w:t>If you go watch a movie, where did you get the movie information? (</w:t>
+      </w:r>
+      <w:proofErr w:type="gramStart"/>
+      <w:r>
+        <w:rPr>
+          <w:rFonts w:cstheme="minorHAnsi"/>
+          <w:lang w:val="en-US"/>
+        </w:rPr>
+        <w:t>magazine</w:t>
+      </w:r>
+      <w:proofErr w:type="gramEnd"/>
+      <w:r>
+        <w:rPr>
+          <w:rFonts w:cstheme="minorHAnsi"/>
+          <w:lang w:val="en-US"/>
+        </w:rPr>
+        <w:t>, some group, website, friends….)</w:t>
       </w:r>
     </w:p>
     <w:p>
@@ -719,7 +539,7 @@
         <w:pStyle w:val="ListParagraph"/>
         <w:numPr>
           <w:ilvl w:val="0"/>
-          <w:numId w:val="1"/>
+          <w:numId w:val="2"/>
         </w:numPr>
         <w:spacing w:after="0" w:line="240" w:lineRule="auto"/>
         <w:ind w:right="900"/>
@@ -747,14 +567,7 @@
           <w:rFonts w:cstheme="minorHAnsi"/>
           <w:lang w:val="en-US"/>
         </w:rPr>
-        <w:t xml:space="preserve"> of movie do you </w:t>
-      </w:r>
-      <w:r>
-        <w:rPr>
-          <w:rFonts w:cstheme="minorHAnsi"/>
-          <w:lang w:val="en-US"/>
-        </w:rPr>
-        <w:t>prefer</w:t>
+        <w:t xml:space="preserve"> of movie do you prefer</w:t>
       </w:r>
       <w:r>
         <w:rPr>
@@ -775,14 +588,7 @@
           <w:rFonts w:cstheme="minorHAnsi"/>
           <w:lang w:val="en-US"/>
         </w:rPr>
-        <w:t xml:space="preserve"> </w:t>
-      </w:r>
-      <w:r>
-        <w:rPr>
-          <w:rFonts w:cstheme="minorHAnsi"/>
-          <w:lang w:val="en-US"/>
-        </w:rPr>
-        <w:t>comedy, etc…</w:t>
+        <w:t xml:space="preserve"> comedy, etc…</w:t>
       </w:r>
       <w:r>
         <w:rPr>
@@ -804,7 +610,29 @@
         <w:pStyle w:val="ListParagraph"/>
         <w:numPr>
           <w:ilvl w:val="1"/>
-          <w:numId w:val="1"/>
+          <w:numId w:val="2"/>
+        </w:numPr>
+        <w:spacing w:after="0" w:line="240" w:lineRule="auto"/>
+        <w:ind w:right="900"/>
+        <w:rPr>
+          <w:rFonts w:cstheme="minorHAnsi"/>
+          <w:lang w:val="en-US"/>
+        </w:rPr>
+      </w:pPr>
+      <w:r>
+        <w:rPr>
+          <w:rFonts w:cstheme="minorHAnsi"/>
+          <w:lang w:val="en-US"/>
+        </w:rPr>
+        <w:t>Did you try to search for them? How?</w:t>
+      </w:r>
+    </w:p>
+    <w:p>
+      <w:pPr>
+        <w:pStyle w:val="ListParagraph"/>
+        <w:numPr>
+          <w:ilvl w:val="1"/>
+          <w:numId w:val="2"/>
         </w:numPr>
         <w:spacing w:after="0" w:line="240" w:lineRule="auto"/>
         <w:ind w:right="900"/>
@@ -826,7 +654,7 @@
         <w:pStyle w:val="ListParagraph"/>
         <w:numPr>
           <w:ilvl w:val="2"/>
-          <w:numId w:val="1"/>
+          <w:numId w:val="2"/>
         </w:numPr>
         <w:spacing w:after="0" w:line="240" w:lineRule="auto"/>
         <w:ind w:right="900"/>
@@ -848,21 +676,36 @@
         <w:pStyle w:val="ListParagraph"/>
         <w:numPr>
           <w:ilvl w:val="2"/>
-          <w:numId w:val="1"/>
-        </w:numPr>
-        <w:spacing w:after="0" w:line="240" w:lineRule="auto"/>
-        <w:ind w:right="900"/>
-        <w:rPr>
-          <w:rFonts w:cstheme="minorHAnsi"/>
-          <w:lang w:val="en-US"/>
-        </w:rPr>
-      </w:pPr>
-      <w:r>
-        <w:rPr>
-          <w:rFonts w:cstheme="minorHAnsi"/>
-          <w:lang w:val="en-US"/>
-        </w:rPr>
-        <w:t>If you were recommended a movie that was a genre you don’t like, would you watch it? If not, can you be convinced to do so? If so, how?</w:t>
+          <w:numId w:val="2"/>
+        </w:numPr>
+        <w:spacing w:after="0" w:line="240" w:lineRule="auto"/>
+        <w:ind w:right="900"/>
+        <w:rPr>
+          <w:rFonts w:cstheme="minorHAnsi"/>
+          <w:lang w:val="en-US"/>
+        </w:rPr>
+      </w:pPr>
+      <w:r>
+        <w:rPr>
+          <w:rFonts w:cstheme="minorHAnsi"/>
+          <w:lang w:val="en-US"/>
+        </w:rPr>
+        <w:t xml:space="preserve">If you were recommended a movie that was a genre you don’t like, would you watch it? </w:t>
+      </w:r>
+      <w:commentRangeStart w:id="3"/>
+      <w:r>
+        <w:rPr>
+          <w:rFonts w:cstheme="minorHAnsi"/>
+          <w:lang w:val="en-US"/>
+        </w:rPr>
+        <w:t>If not, can you be convinced to do so? If so, how?</w:t>
+      </w:r>
+      <w:commentRangeEnd w:id="3"/>
+      <w:r>
+        <w:rPr>
+          <w:rStyle w:val="CommentReference"/>
+        </w:rPr>
+        <w:commentReference w:id="3"/>
       </w:r>
     </w:p>
     <w:p>
@@ -870,7 +713,7 @@
         <w:pStyle w:val="ListParagraph"/>
         <w:numPr>
           <w:ilvl w:val="0"/>
-          <w:numId w:val="1"/>
+          <w:numId w:val="2"/>
         </w:numPr>
         <w:spacing w:after="0" w:line="240" w:lineRule="auto"/>
         <w:ind w:right="900"/>
@@ -892,7 +735,7 @@
         <w:pStyle w:val="ListParagraph"/>
         <w:numPr>
           <w:ilvl w:val="1"/>
-          <w:numId w:val="1"/>
+          <w:numId w:val="2"/>
         </w:numPr>
         <w:spacing w:after="0" w:line="240" w:lineRule="auto"/>
         <w:ind w:right="900"/>
@@ -942,7 +785,7 @@
         <w:pStyle w:val="ListParagraph"/>
         <w:numPr>
           <w:ilvl w:val="1"/>
-          <w:numId w:val="1"/>
+          <w:numId w:val="2"/>
         </w:numPr>
         <w:spacing w:after="0" w:line="240" w:lineRule="auto"/>
         <w:ind w:right="900"/>
@@ -964,7 +807,7 @@
         <w:pStyle w:val="ListParagraph"/>
         <w:numPr>
           <w:ilvl w:val="1"/>
-          <w:numId w:val="1"/>
+          <w:numId w:val="2"/>
         </w:numPr>
         <w:spacing w:after="0" w:line="240" w:lineRule="auto"/>
         <w:ind w:right="900"/>
@@ -986,7 +829,7 @@
         <w:pStyle w:val="ListParagraph"/>
         <w:numPr>
           <w:ilvl w:val="0"/>
-          <w:numId w:val="1"/>
+          <w:numId w:val="2"/>
         </w:numPr>
         <w:spacing w:after="0" w:line="240" w:lineRule="auto"/>
         <w:ind w:right="900"/>
@@ -1008,7 +851,7 @@
         <w:pStyle w:val="ListParagraph"/>
         <w:numPr>
           <w:ilvl w:val="1"/>
-          <w:numId w:val="1"/>
+          <w:numId w:val="2"/>
         </w:numPr>
         <w:spacing w:after="0" w:line="240" w:lineRule="auto"/>
         <w:ind w:right="900"/>
@@ -1030,50 +873,44 @@
         <w:pStyle w:val="ListParagraph"/>
         <w:numPr>
           <w:ilvl w:val="0"/>
-          <w:numId w:val="1"/>
-        </w:numPr>
-        <w:spacing w:after="0" w:line="240" w:lineRule="auto"/>
-        <w:ind w:right="900"/>
-        <w:rPr>
-          <w:rFonts w:cstheme="minorHAnsi"/>
-          <w:lang w:val="en-US"/>
-        </w:rPr>
-      </w:pPr>
-      <w:r>
-        <w:rPr>
-          <w:rFonts w:cstheme="minorHAnsi"/>
-          <w:lang w:val="en-US"/>
-        </w:rPr>
-        <w:lastRenderedPageBreak/>
-        <w:t>What movtivates you to watch a specific movie</w:t>
-      </w:r>
-      <w:r>
-        <w:rPr>
-          <w:rFonts w:cstheme="minorHAnsi"/>
-          <w:lang w:val="en-US"/>
-        </w:rPr>
-        <w:t xml:space="preserve">?(Story, movie type, </w:t>
-      </w:r>
-      <w:r>
-        <w:rPr>
-          <w:rFonts w:cstheme="minorHAnsi"/>
-          <w:lang w:val="en-US"/>
-        </w:rPr>
-        <w:t>director, movie stars</w:t>
-      </w:r>
-      <w:r>
-        <w:rPr>
-          <w:rFonts w:cstheme="minorHAnsi"/>
-          <w:lang w:val="en-US"/>
-        </w:rPr>
-        <w:t>, recommendation</w:t>
-      </w:r>
-      <w:r>
-        <w:rPr>
-          <w:rFonts w:cstheme="minorHAnsi"/>
-          <w:lang w:val="en-US"/>
-        </w:rPr>
-        <w:t>)</w:t>
+          <w:numId w:val="2"/>
+        </w:numPr>
+        <w:spacing w:after="0" w:line="240" w:lineRule="auto"/>
+        <w:ind w:right="900"/>
+        <w:rPr>
+          <w:rFonts w:cstheme="minorHAnsi"/>
+          <w:lang w:val="en-US"/>
+        </w:rPr>
+      </w:pPr>
+      <w:r>
+        <w:rPr>
+          <w:rFonts w:cstheme="minorHAnsi"/>
+          <w:lang w:val="en-US"/>
+        </w:rPr>
+        <w:t xml:space="preserve">What </w:t>
+      </w:r>
+      <w:proofErr w:type="spellStart"/>
+      <w:r>
+        <w:rPr>
+          <w:rFonts w:cstheme="minorHAnsi"/>
+          <w:lang w:val="en-US"/>
+        </w:rPr>
+        <w:t>movtivates</w:t>
+      </w:r>
+      <w:proofErr w:type="spellEnd"/>
+      <w:r>
+        <w:rPr>
+          <w:rFonts w:cstheme="minorHAnsi"/>
+          <w:lang w:val="en-US"/>
+        </w:rPr>
+        <w:t xml:space="preserve"> you to watch a specific movie</w:t>
+      </w:r>
+      <w:r>
+        <w:rPr>
+          <w:rFonts w:cstheme="minorHAnsi"/>
+          <w:lang w:val="en-US"/>
+        </w:rPr>
+        <w:t>?(Story, movie type, director, movie stars, recommendation)</w:t>
       </w:r>
     </w:p>
     <w:p>
@@ -1081,7 +918,7 @@
         <w:pStyle w:val="ListParagraph"/>
         <w:numPr>
           <w:ilvl w:val="1"/>
-          <w:numId w:val="1"/>
+          <w:numId w:val="2"/>
         </w:numPr>
         <w:spacing w:after="0" w:line="240" w:lineRule="auto"/>
         <w:ind w:right="900"/>
@@ -1100,18 +937,29 @@
     </w:p>
     <w:p>
       <w:pPr>
+        <w:spacing w:after="0" w:line="240" w:lineRule="auto"/>
+        <w:ind w:right="900"/>
+        <w:rPr>
+          <w:rFonts w:cstheme="minorHAnsi"/>
+          <w:lang w:val="en-US"/>
+        </w:rPr>
+      </w:pPr>
+    </w:p>
+    <w:p>
+      <w:pPr>
         <w:pStyle w:val="ListParagraph"/>
         <w:numPr>
           <w:ilvl w:val="0"/>
-          <w:numId w:val="1"/>
-        </w:numPr>
-        <w:spacing w:after="0" w:line="240" w:lineRule="auto"/>
-        <w:ind w:right="900"/>
-        <w:rPr>
-          <w:rFonts w:cstheme="minorHAnsi"/>
-          <w:lang w:val="en-US"/>
-        </w:rPr>
-      </w:pPr>
+          <w:numId w:val="2"/>
+        </w:numPr>
+        <w:spacing w:after="0" w:line="240" w:lineRule="auto"/>
+        <w:ind w:right="900"/>
+        <w:rPr>
+          <w:rFonts w:cstheme="minorHAnsi"/>
+          <w:lang w:val="en-US"/>
+        </w:rPr>
+      </w:pPr>
+      <w:commentRangeStart w:id="4"/>
       <w:r>
         <w:rPr>
           <w:rFonts w:cstheme="minorHAnsi"/>
@@ -1133,7 +981,7 @@
         <w:pStyle w:val="ListParagraph"/>
         <w:numPr>
           <w:ilvl w:val="1"/>
-          <w:numId w:val="1"/>
+          <w:numId w:val="2"/>
         </w:numPr>
         <w:spacing w:after="0" w:line="240" w:lineRule="auto"/>
         <w:ind w:right="900"/>
@@ -1149,70 +997,256 @@
         </w:rPr>
         <w:t>Ask similar questions as above</w:t>
       </w:r>
-      <w:bookmarkStart w:id="2" w:name="_GoBack"/>
-      <w:bookmarkEnd w:id="2"/>
+      <w:commentRangeEnd w:id="4"/>
+      <w:r>
+        <w:rPr>
+          <w:rStyle w:val="CommentReference"/>
+        </w:rPr>
+        <w:commentReference w:id="4"/>
+      </w:r>
+    </w:p>
+    <w:p>
+      <w:pPr>
+        <w:spacing w:after="0" w:line="240" w:lineRule="auto"/>
+        <w:ind w:right="900"/>
+        <w:rPr>
+          <w:rFonts w:cstheme="minorHAnsi"/>
+          <w:lang w:val="en-US"/>
+        </w:rPr>
+      </w:pPr>
     </w:p>
     <w:p>
       <w:pPr>
         <w:pStyle w:val="ListParagraph"/>
         <w:numPr>
           <w:ilvl w:val="0"/>
-          <w:numId w:val="1"/>
-        </w:numPr>
-        <w:spacing w:after="0" w:line="240" w:lineRule="auto"/>
-        <w:ind w:right="900"/>
-        <w:rPr>
-          <w:rFonts w:cstheme="minorHAnsi"/>
-          <w:lang w:val="en-US"/>
-        </w:rPr>
-      </w:pPr>
-      <w:commentRangeStart w:id="3"/>
-      <w:r>
-        <w:rPr>
-          <w:rFonts w:cstheme="minorHAnsi"/>
-          <w:lang w:val="en-US"/>
-        </w:rPr>
-        <w:t>How you find that movie?(</w:t>
-      </w:r>
-      <w:commentRangeEnd w:id="3"/>
-      <w:r>
-        <w:rPr>
-          <w:rStyle w:val="CommentReference"/>
-        </w:rPr>
-        <w:commentReference w:id="3"/>
-      </w:r>
-      <w:commentRangeStart w:id="4"/>
-      <w:r>
-        <w:rPr>
-          <w:rFonts w:cstheme="minorHAnsi"/>
-          <w:lang w:val="en-US"/>
-        </w:rPr>
-        <w:t>Ends</w:t>
-      </w:r>
-      <w:commentRangeEnd w:id="4"/>
-      <w:r>
-        <w:rPr>
-          <w:rStyle w:val="CommentReference"/>
-        </w:rPr>
-        <w:commentReference w:id="4"/>
-      </w:r>
-      <w:r>
-        <w:rPr>
-          <w:rFonts w:cstheme="minorHAnsi"/>
-          <w:lang w:val="en-US"/>
-        </w:rPr>
-        <w:t>)</w:t>
-      </w:r>
-    </w:p>
-    <w:p>
-      <w:pPr>
-        <w:spacing w:after="0" w:line="240" w:lineRule="auto"/>
-        <w:ind w:right="900"/>
-        <w:rPr>
-          <w:rFonts w:cstheme="minorHAnsi"/>
-          <w:lang w:val="en-US"/>
-        </w:rPr>
-      </w:pPr>
+          <w:numId w:val="2"/>
+        </w:numPr>
+        <w:spacing w:after="0" w:line="240" w:lineRule="auto"/>
+        <w:ind w:right="900"/>
+        <w:rPr>
+          <w:rFonts w:cstheme="minorHAnsi"/>
+          <w:color w:val="00B050"/>
+          <w:lang w:val="en-US"/>
+        </w:rPr>
+      </w:pPr>
+      <w:r>
+        <w:rPr>
+          <w:rFonts w:cstheme="minorHAnsi"/>
+          <w:color w:val="00B050"/>
+          <w:lang w:val="en-US"/>
+        </w:rPr>
+        <w:t xml:space="preserve">Tell me about a movie you watch last time. </w:t>
+      </w:r>
+      <w:r>
+        <w:rPr>
+          <w:rFonts w:cstheme="minorHAnsi"/>
+          <w:color w:val="00B050"/>
+          <w:lang w:val="en-US"/>
+        </w:rPr>
+        <w:t>(get information from a real life example)</w:t>
+      </w:r>
+    </w:p>
+    <w:p>
+      <w:pPr>
+        <w:pStyle w:val="ListParagraph"/>
+        <w:numPr>
+          <w:ilvl w:val="1"/>
+          <w:numId w:val="2"/>
+        </w:numPr>
+        <w:spacing w:after="0" w:line="240" w:lineRule="auto"/>
+        <w:ind w:right="900"/>
+        <w:rPr>
+          <w:rFonts w:cstheme="minorHAnsi"/>
+          <w:color w:val="00B050"/>
+          <w:lang w:val="en-US"/>
+        </w:rPr>
+      </w:pPr>
+      <w:r>
+        <w:rPr>
+          <w:rFonts w:cstheme="minorHAnsi"/>
+          <w:color w:val="00B050"/>
+          <w:lang w:val="en-US"/>
+        </w:rPr>
+        <w:t>How do you know it</w:t>
+      </w:r>
+    </w:p>
+    <w:p>
+      <w:pPr>
+        <w:pStyle w:val="ListParagraph"/>
+        <w:numPr>
+          <w:ilvl w:val="1"/>
+          <w:numId w:val="2"/>
+        </w:numPr>
+        <w:spacing w:after="0" w:line="240" w:lineRule="auto"/>
+        <w:ind w:right="900"/>
+        <w:rPr>
+          <w:rFonts w:cstheme="minorHAnsi"/>
+          <w:color w:val="00B050"/>
+          <w:lang w:val="en-US"/>
+        </w:rPr>
+      </w:pPr>
+      <w:r>
+        <w:rPr>
+          <w:rFonts w:cstheme="minorHAnsi"/>
+          <w:color w:val="00B050"/>
+          <w:lang w:val="en-US"/>
+        </w:rPr>
+        <w:t>Do</w:t>
+      </w:r>
+      <w:r>
+        <w:rPr>
+          <w:rFonts w:cstheme="minorHAnsi"/>
+          <w:color w:val="00B050"/>
+          <w:lang w:val="en-US"/>
+        </w:rPr>
+        <w:t xml:space="preserve"> you like it</w:t>
+      </w:r>
+    </w:p>
+    <w:p>
+      <w:pPr>
+        <w:pStyle w:val="ListParagraph"/>
+        <w:numPr>
+          <w:ilvl w:val="1"/>
+          <w:numId w:val="2"/>
+        </w:numPr>
+        <w:spacing w:after="0" w:line="240" w:lineRule="auto"/>
+        <w:ind w:right="900"/>
+        <w:rPr>
+          <w:rFonts w:cstheme="minorHAnsi"/>
+          <w:color w:val="00B050"/>
+          <w:lang w:val="en-US"/>
+        </w:rPr>
+      </w:pPr>
+      <w:r>
+        <w:rPr>
+          <w:rFonts w:cstheme="minorHAnsi"/>
+          <w:color w:val="00B050"/>
+          <w:lang w:val="en-US"/>
+        </w:rPr>
+        <w:t>Does it meet your expectation</w:t>
+      </w:r>
+      <w:r>
+        <w:rPr>
+          <w:rFonts w:cstheme="minorHAnsi"/>
+          <w:color w:val="00B050"/>
+          <w:lang w:val="en-US"/>
+        </w:rPr>
+        <w:t>?</w:t>
+      </w:r>
+    </w:p>
+    <w:p>
+      <w:pPr>
+        <w:pStyle w:val="ListParagraph"/>
+        <w:numPr>
+          <w:ilvl w:val="1"/>
+          <w:numId w:val="2"/>
+        </w:numPr>
+        <w:spacing w:after="0" w:line="240" w:lineRule="auto"/>
+        <w:ind w:right="900"/>
+        <w:rPr>
+          <w:rFonts w:cstheme="minorHAnsi"/>
+          <w:color w:val="00B050"/>
+          <w:lang w:val="en-US"/>
+        </w:rPr>
+      </w:pPr>
+      <w:r>
+        <w:rPr>
+          <w:rFonts w:cstheme="minorHAnsi"/>
+          <w:color w:val="00B050"/>
+          <w:lang w:val="en-US"/>
+        </w:rPr>
+        <w:t>If no, why</w:t>
+      </w:r>
+      <w:r>
+        <w:rPr>
+          <w:rFonts w:cstheme="minorHAnsi"/>
+          <w:color w:val="00B050"/>
+          <w:lang w:val="en-US"/>
+        </w:rPr>
+        <w:t>?</w:t>
+      </w:r>
+    </w:p>
+    <w:p>
+      <w:pPr>
+        <w:pStyle w:val="ListParagraph"/>
+        <w:numPr>
+          <w:ilvl w:val="1"/>
+          <w:numId w:val="2"/>
+        </w:numPr>
+        <w:spacing w:after="0" w:line="240" w:lineRule="auto"/>
+        <w:ind w:right="900"/>
+        <w:rPr>
+          <w:rFonts w:cstheme="minorHAnsi"/>
+          <w:color w:val="00B050"/>
+          <w:lang w:val="en-US"/>
+        </w:rPr>
+      </w:pPr>
+      <w:r>
+        <w:rPr>
+          <w:rFonts w:cstheme="minorHAnsi"/>
+          <w:color w:val="00B050"/>
+          <w:lang w:val="en-US"/>
+        </w:rPr>
+        <w:lastRenderedPageBreak/>
+        <w:t>Where did you watch it</w:t>
+      </w:r>
+      <w:r>
+        <w:rPr>
+          <w:rFonts w:cstheme="minorHAnsi"/>
+          <w:color w:val="00B050"/>
+          <w:lang w:val="en-US"/>
+        </w:rPr>
+        <w:t>?</w:t>
+      </w:r>
+    </w:p>
+    <w:p>
+      <w:pPr>
+        <w:pStyle w:val="ListParagraph"/>
+        <w:numPr>
+          <w:ilvl w:val="1"/>
+          <w:numId w:val="2"/>
+        </w:numPr>
+        <w:spacing w:after="0" w:line="240" w:lineRule="auto"/>
+        <w:ind w:right="900"/>
+        <w:rPr>
+          <w:rFonts w:cstheme="minorHAnsi"/>
+          <w:color w:val="00B050"/>
+          <w:lang w:val="en-US"/>
+        </w:rPr>
+      </w:pPr>
+      <w:r>
+        <w:rPr>
+          <w:rFonts w:cstheme="minorHAnsi"/>
+          <w:color w:val="00B050"/>
+          <w:lang w:val="en-US"/>
+        </w:rPr>
+        <w:t>Did you watch your friends? Families? Or other….</w:t>
+      </w:r>
+    </w:p>
+    <w:p>
+      <w:pPr>
+        <w:pStyle w:val="ListParagraph"/>
+        <w:numPr>
+          <w:ilvl w:val="1"/>
+          <w:numId w:val="2"/>
+        </w:numPr>
+        <w:spacing w:after="0" w:line="240" w:lineRule="auto"/>
+        <w:ind w:right="900"/>
+        <w:rPr>
+          <w:rFonts w:cstheme="minorHAnsi"/>
+          <w:color w:val="00B050"/>
+          <w:lang w:val="en-US"/>
+        </w:rPr>
+      </w:pPr>
+      <w:r>
+        <w:rPr>
+          <w:rFonts w:cstheme="minorHAnsi"/>
+          <w:color w:val="00B050"/>
+          <w:lang w:val="en-US"/>
+        </w:rPr>
+        <w:t>Did you recommend to your friends?</w:t>
+      </w:r>
     </w:p>
     <w:sectPr>
       <w:pgSz w:w="12240" w:h="15840"/>
@@ -1226,7 +1260,7 @@
 
 <file path=word/comments.xml><?xml version="1.0" encoding="utf-8"?>
 <w:comments xmlns:wpc="http://schemas.microsoft.com/office/word/2010/wordprocessingCanvas" xmlns:mc="http://schemas.openxmlformats.org/markup-compatibility/2006" xmlns:o="urn:schemas-microsoft-com:office:office" xmlns:r="http://schemas.openxmlformats.org/officeDocument/2006/relationships" xmlns:m="http://schemas.openxmlformats.org/officeDocument/2006/math" xmlns:v="urn:schemas-microsoft-com:vml" xmlns:wp14="http://schemas.microsoft.com/office/word/2010/wordprocessingDrawing" xmlns:wp="http://schemas.openxmlformats.org/drawingml/2006/wordprocessingDrawing" xmlns:w10="urn:schemas-microsoft-com:office:word" xmlns:w="http://schemas.openxmlformats.org/wordprocessingml/2006/main" xmlns:w14="http://schemas.microsoft.com/office/word/2010/wordml" xmlns:wpg="http://schemas.microsoft.com/office/word/2010/wordprocessingGroup" xmlns:wpi="http://schemas.microsoft.com/office/word/2010/wordprocessingInk" xmlns:wne="http://schemas.microsoft.com/office/word/2006/wordml" xmlns:wps="http://schemas.microsoft.com/office/word/2010/wordprocessingShape" mc:Ignorable="w14 wp14">
-  <w:comment w:id="0" w:author="Paymahn" w:date="2012-10-05T19:23:00Z" w:initials="P">
+  <w:comment w:id="1" w:author="Paymahn" w:date="2012-10-05T19:23:00Z" w:initials="P">
     <w:p>
       <w:pPr>
         <w:pStyle w:val="CommentText"/>
@@ -1242,7 +1276,7 @@
       </w:r>
     </w:p>
   </w:comment>
-  <w:comment w:id="1" w:author="Paymahn" w:date="2012-10-05T19:17:00Z" w:initials="P">
+  <w:comment w:id="2" w:author="xiang guo" w:date="2012-10-06T23:33:00Z" w:initials="x">
     <w:p>
       <w:pPr>
         <w:pStyle w:val="CommentText"/>
@@ -1254,14 +1288,14 @@
         <w:annotationRef/>
       </w:r>
       <w:r>
-        <w:t>H</w:t>
-      </w:r>
-      <w:r>
-        <w:t>uh? Can you clarify?</w:t>
+        <w:t>This question is too technical</w:t>
+      </w:r>
+      <w:r>
+        <w:t xml:space="preserve"> and too specific</w:t>
       </w:r>
     </w:p>
   </w:comment>
-  <w:comment w:id="3" w:author="Paymahn" w:date="2012-10-05T19:27:00Z" w:initials="P">
+  <w:comment w:id="3" w:author="xiang guo" w:date="2012-10-06T23:40:00Z" w:initials="x">
     <w:p>
       <w:pPr>
         <w:pStyle w:val="CommentText"/>
@@ -1273,11 +1307,23 @@
         <w:annotationRef/>
       </w:r>
       <w:r>
-        <w:t>This whole question seems out of place</w:t>
+        <w:t>Seems too strong question</w:t>
+      </w:r>
+      <w:r>
+        <w:t>s</w:t>
+      </w:r>
+      <w:r>
+        <w:t>.</w:t>
+      </w:r>
+      <w:r>
+        <w:t xml:space="preserve"> Too much imply in question</w:t>
+      </w:r>
+      <w:r>
+        <w:t>.</w:t>
       </w:r>
     </w:p>
   </w:comment>
-  <w:comment w:id="4" w:author="Paymahn" w:date="2012-10-05T19:17:00Z" w:initials="P">
+  <w:comment w:id="4" w:author="xiang guo" w:date="2012-10-06T23:37:00Z" w:initials="x">
     <w:p>
       <w:pPr>
         <w:pStyle w:val="CommentText"/>
@@ -1289,7 +1335,10 @@
         <w:annotationRef/>
       </w:r>
       <w:r>
-        <w:t>Huh?</w:t>
+        <w:t>TV show could be out of our goal. It could be quite different from movie interaction.</w:t>
+      </w:r>
+      <w:r>
+        <w:t xml:space="preserve"> Don’t want to take that risk</w:t>
       </w:r>
     </w:p>
   </w:comment>
@@ -1299,6 +1348,95 @@
 <file path=word/numbering.xml><?xml version="1.0" encoding="utf-8"?>
 <w:numbering xmlns:wpc="http://schemas.microsoft.com/office/word/2010/wordprocessingCanvas" xmlns:mc="http://schemas.openxmlformats.org/markup-compatibility/2006" xmlns:o="urn:schemas-microsoft-com:office:office" xmlns:r="http://schemas.openxmlformats.org/officeDocument/2006/relationships" xmlns:m="http://schemas.openxmlformats.org/officeDocument/2006/math" xmlns:v="urn:schemas-microsoft-com:vml" xmlns:wp14="http://schemas.microsoft.com/office/word/2010/wordprocessingDrawing" xmlns:wp="http://schemas.openxmlformats.org/drawingml/2006/wordprocessingDrawing" xmlns:w10="urn:schemas-microsoft-com:office:word" xmlns:w="http://schemas.openxmlformats.org/wordprocessingml/2006/main" xmlns:w14="http://schemas.microsoft.com/office/word/2010/wordml" xmlns:wpg="http://schemas.microsoft.com/office/word/2010/wordprocessingGroup" xmlns:wpi="http://schemas.microsoft.com/office/word/2010/wordprocessingInk" xmlns:wne="http://schemas.microsoft.com/office/word/2006/wordml" xmlns:wps="http://schemas.microsoft.com/office/word/2010/wordprocessingShape" mc:Ignorable="w14 wp14">
   <w:abstractNum w:abstractNumId="0">
+    <w:nsid w:val="725867F3"/>
+    <w:multiLevelType w:val="hybridMultilevel"/>
+    <w:tmpl w:val="1F10F77A"/>
+    <w:lvl w:ilvl="0" w:tplc="1009000F">
+      <w:start w:val="1"/>
+      <w:numFmt w:val="decimal"/>
+      <w:lvlText w:val="%1."/>
+      <w:lvlJc w:val="left"/>
+      <w:pPr>
+        <w:ind w:left="720" w:hanging="360"/>
+      </w:pPr>
+      <w:rPr>
+        <w:rFonts w:hint="default"/>
+      </w:rPr>
+    </w:lvl>
+    <w:lvl w:ilvl="1" w:tplc="10090019">
+      <w:start w:val="1"/>
+      <w:numFmt w:val="lowerLetter"/>
+      <w:lvlText w:val="%2."/>
+      <w:lvlJc w:val="left"/>
+      <w:pPr>
+        <w:ind w:left="1440" w:hanging="360"/>
+      </w:pPr>
+    </w:lvl>
+    <w:lvl w:ilvl="2" w:tplc="1009001B">
+      <w:start w:val="1"/>
+      <w:numFmt w:val="lowerRoman"/>
+      <w:lvlText w:val="%3."/>
+      <w:lvlJc w:val="right"/>
+      <w:pPr>
+        <w:ind w:left="2160" w:hanging="180"/>
+      </w:pPr>
+    </w:lvl>
+    <w:lvl w:ilvl="3" w:tplc="1009000F">
+      <w:start w:val="1"/>
+      <w:numFmt w:val="decimal"/>
+      <w:lvlText w:val="%4."/>
+      <w:lvlJc w:val="left"/>
+      <w:pPr>
+        <w:ind w:left="2880" w:hanging="360"/>
+      </w:pPr>
+    </w:lvl>
+    <w:lvl w:ilvl="4" w:tplc="10090019" w:tentative="1">
+      <w:start w:val="1"/>
+      <w:numFmt w:val="lowerLetter"/>
+      <w:lvlText w:val="%5."/>
+      <w:lvlJc w:val="left"/>
+      <w:pPr>
+        <w:ind w:left="3600" w:hanging="360"/>
+      </w:pPr>
+    </w:lvl>
+    <w:lvl w:ilvl="5" w:tplc="1009001B" w:tentative="1">
+      <w:start w:val="1"/>
+      <w:numFmt w:val="lowerRoman"/>
+      <w:lvlText w:val="%6."/>
+      <w:lvlJc w:val="right"/>
+      <w:pPr>
+        <w:ind w:left="4320" w:hanging="180"/>
+      </w:pPr>
+    </w:lvl>
+    <w:lvl w:ilvl="6" w:tplc="1009000F" w:tentative="1">
+      <w:start w:val="1"/>
+      <w:numFmt w:val="decimal"/>
+      <w:lvlText w:val="%7."/>
+      <w:lvlJc w:val="left"/>
+      <w:pPr>
+        <w:ind w:left="5040" w:hanging="360"/>
+      </w:pPr>
+    </w:lvl>
+    <w:lvl w:ilvl="7" w:tplc="10090019" w:tentative="1">
+      <w:start w:val="1"/>
+      <w:numFmt w:val="lowerLetter"/>
+      <w:lvlText w:val="%8."/>
+      <w:lvlJc w:val="left"/>
+      <w:pPr>
+        <w:ind w:left="5760" w:hanging="360"/>
+      </w:pPr>
+    </w:lvl>
+    <w:lvl w:ilvl="8" w:tplc="1009001B" w:tentative="1">
+      <w:start w:val="1"/>
+      <w:numFmt w:val="lowerRoman"/>
+      <w:lvlText w:val="%9."/>
+      <w:lvlJc w:val="right"/>
+      <w:pPr>
+        <w:ind w:left="6480" w:hanging="180"/>
+      </w:pPr>
+    </w:lvl>
+  </w:abstractNum>
+  <w:abstractNum w:abstractNumId="1">
     <w:nsid w:val="7E2C30AD"/>
     <w:multiLevelType w:val="multilevel"/>
     <w:tmpl w:val="D496261E"/>
@@ -1389,6 +1527,9 @@
     </w:lvl>
   </w:abstractNum>
   <w:num w:numId="1">
+    <w:abstractNumId w:val="1"/>
+  </w:num>
+  <w:num w:numId="2">
     <w:abstractNumId w:val="0"/>
   </w:num>
 </w:numbering>
@@ -2275,4 +2416,16 @@
   <a:objectDefaults/>
   <a:extraClrSchemeLst/>
 </a:theme>
+</file>
+
+<file path=customXml/item1.xml><?xml version="1.0" encoding="utf-8"?>
+<b:Sources xmlns:b="http://schemas.openxmlformats.org/officeDocument/2006/bibliography" xmlns="http://schemas.openxmlformats.org/officeDocument/2006/bibliography" SelectedStyle="\APA.XSL" StyleName="APA"/>
+</file>
+
+<file path=customXml/itemProps1.xml><?xml version="1.0" encoding="utf-8"?>
+<ds:datastoreItem xmlns:ds="http://schemas.openxmlformats.org/officeDocument/2006/customXml" ds:itemID="{3B925730-B67A-4523-87B3-68F7EEBE9FC8}">
+  <ds:schemaRefs>
+    <ds:schemaRef ds:uri="http://schemas.openxmlformats.org/officeDocument/2006/bibliography"/>
+  </ds:schemaRefs>
+</ds:datastoreItem>
 </file>
</xml_diff>